<commit_message>
docs: 전체 문서 url, git hash 삽입
</commit_message>
<xml_diff>
--- a/docs/programmers/_1845/Report.docx
+++ b/docs/programmers/_1845/Report.docx
@@ -3,41 +3,310 @@
 <w:document xmlns:wpc="http://schemas.microsoft.com/office/word/2010/wordprocessingCanvas" xmlns:cx="http://schemas.microsoft.com/office/drawing/2014/chartex" xmlns:cx1="http://schemas.microsoft.com/office/drawing/2015/9/8/chartex" xmlns:cx2="http://schemas.microsoft.com/office/drawing/2015/10/21/chartex" xmlns:cx3="http://schemas.microsoft.com/office/drawing/2016/5/9/chartex" xmlns:cx4="http://schemas.microsoft.com/office/drawing/2016/5/10/chartex" xmlns:cx5="http://schemas.microsoft.com/office/drawing/2016/5/11/chartex" xmlns:cx6="http://schemas.microsoft.com/office/drawing/2016/5/12/chartex" xmlns:cx7="http://schemas.microsoft.com/office/drawing/2016/5/13/chartex" xmlns:cx8="http://schemas.microsoft.com/office/drawing/2016/5/14/chartex" xmlns:mc="http://schemas.openxmlformats.org/markup-compatibility/2006" xmlns:aink="http://schemas.microsoft.com/office/drawing/2016/ink" xmlns:am3d="http://schemas.microsoft.com/office/drawing/2017/model3d" xmlns:o="urn:schemas-microsoft-com:office:office" xmlns:oel="http://schemas.microsoft.com/office/2019/extlst" xmlns:r="http://schemas.openxmlformats.org/officeDocument/2006/relationships" xmlns:m="http://schemas.openxmlformats.org/officeDocument/2006/math" xmlns:v="urn:schemas-microsoft-com:vml" xmlns:wp14="http://schemas.microsoft.com/office/word/2010/wordprocessingDrawing" xmlns:wp="http://schemas.openxmlformats.org/drawingml/2006/wordprocessingDrawing" xmlns:w10="urn:schemas-microsoft-com:office:word" xmlns:w="http://schemas.openxmlformats.org/wordprocessingml/2006/main" xmlns:w14="http://schemas.microsoft.com/office/word/2010/wordml" xmlns:w15="http://schemas.microsoft.com/office/word/2012/wordml" xmlns:w16cex="http://schemas.microsoft.com/office/word/2018/wordml/cex" xmlns:w16cid="http://schemas.microsoft.com/office/word/2016/wordml/cid" xmlns:w16="http://schemas.microsoft.com/office/word/2018/wordml" xmlns:w16du="http://schemas.microsoft.com/office/word/2023/wordml/word16du" xmlns:w16sdtdh="http://schemas.microsoft.com/office/word/2020/wordml/sdtdatahash" xmlns:w16sdtfl="http://schemas.microsoft.com/office/word/2024/wordml/sdtformatlock" xmlns:w16se="http://schemas.microsoft.com/office/word/2015/wordml/symex" xmlns:wpg="http://schemas.microsoft.com/office/word/2010/wordprocessingGroup" xmlns:wpi="http://schemas.microsoft.com/office/word/2010/wordprocessingInk" xmlns:wne="http://schemas.microsoft.com/office/word/2006/wordml" xmlns:wps="http://schemas.microsoft.com/office/word/2010/wordprocessingShape" mc:Ignorable="w14 w15 w16se w16cid w16 w16cex w16sdtdh w16sdtfl w16du wp14">
   <w:body>
     <w:p>
-      <w:proofErr w:type="spellStart"/>
-      <w:r>
-        <w:rPr>
-          <w:rFonts w:hint="eastAsia"/>
+      <w:pPr>
+        <w:spacing w:line="192" w:lineRule="auto"/>
+        <w:jc w:val="center"/>
+        <w:rPr>
+          <w:rFonts w:asciiTheme="majorEastAsia" w:eastAsiaTheme="majorEastAsia" w:hAnsiTheme="majorEastAsia"/>
+          <w:b/>
+          <w:bCs/>
+          <w:sz w:val="144"/>
+          <w:szCs w:val="144"/>
+        </w:rPr>
+      </w:pPr>
+      <w:r>
+        <w:rPr>
+          <w:rFonts w:asciiTheme="majorEastAsia" w:eastAsiaTheme="majorEastAsia" w:hAnsiTheme="majorEastAsia"/>
+          <w:b/>
+          <w:bCs/>
+          <w:sz w:val="144"/>
+          <w:szCs w:val="144"/>
+        </w:rPr>
+        <w:t>Report</w:t>
+      </w:r>
+    </w:p>
+    <w:p>
+      <w:pPr>
+        <w:jc w:val="center"/>
+        <w:rPr>
+          <w:rFonts w:asciiTheme="majorEastAsia" w:eastAsiaTheme="majorEastAsia" w:hAnsiTheme="majorEastAsia"/>
+        </w:rPr>
+      </w:pPr>
+      <w:proofErr w:type="spellStart"/>
+      <w:r>
+        <w:rPr>
+          <w:rFonts w:asciiTheme="majorEastAsia" w:eastAsiaTheme="majorEastAsia" w:hAnsiTheme="majorEastAsia" w:hint="eastAsia"/>
+          <w:b/>
+          <w:bCs/>
+          <w:sz w:val="52"/>
+          <w:szCs w:val="52"/>
         </w:rPr>
         <w:t>프로그래머스</w:t>
       </w:r>
       <w:proofErr w:type="spellEnd"/>
       <w:r>
         <w:rPr>
-          <w:rFonts w:hint="eastAsia"/>
+          <w:rFonts w:asciiTheme="majorEastAsia" w:eastAsiaTheme="majorEastAsia" w:hAnsiTheme="majorEastAsia"/>
+          <w:b/>
+          <w:bCs/>
+          <w:sz w:val="52"/>
+          <w:szCs w:val="52"/>
         </w:rPr>
         <w:t xml:space="preserve"> </w:t>
       </w:r>
       <w:proofErr w:type="spellStart"/>
       <w:r>
         <w:rPr>
-          <w:rFonts w:hint="eastAsia"/>
+          <w:rFonts w:asciiTheme="majorEastAsia" w:eastAsiaTheme="majorEastAsia" w:hAnsiTheme="majorEastAsia" w:hint="eastAsia"/>
+          <w:b/>
+          <w:bCs/>
+          <w:sz w:val="52"/>
+          <w:szCs w:val="52"/>
         </w:rPr>
         <w:t>폰켓몬</w:t>
       </w:r>
       <w:proofErr w:type="spellEnd"/>
       <w:r>
         <w:rPr>
-          <w:rFonts w:hint="eastAsia"/>
-        </w:rPr>
-        <w:t xml:space="preserve"> 문제(1845)</w:t>
-      </w:r>
-    </w:p>
-    <w:p/>
-    <w:p>
-      <w:r>
-        <w:rPr>
-          <w:rFonts w:hint="eastAsia"/>
-        </w:rPr>
+          <w:rFonts w:asciiTheme="majorEastAsia" w:eastAsiaTheme="majorEastAsia" w:hAnsiTheme="majorEastAsia"/>
+          <w:b/>
+          <w:bCs/>
+          <w:sz w:val="52"/>
+          <w:szCs w:val="52"/>
+        </w:rPr>
+        <w:t xml:space="preserve"> 문제(</w:t>
+      </w:r>
+      <w:r>
+        <w:rPr>
+          <w:rFonts w:asciiTheme="majorEastAsia" w:eastAsiaTheme="majorEastAsia" w:hAnsiTheme="majorEastAsia" w:hint="eastAsia"/>
+          <w:b/>
+          <w:bCs/>
+          <w:sz w:val="52"/>
+          <w:szCs w:val="52"/>
+        </w:rPr>
+        <w:t>1845</w:t>
+      </w:r>
+      <w:r>
+        <w:rPr>
+          <w:rFonts w:asciiTheme="majorEastAsia" w:eastAsiaTheme="majorEastAsia" w:hAnsiTheme="majorEastAsia"/>
+          <w:b/>
+          <w:bCs/>
+          <w:sz w:val="52"/>
+          <w:szCs w:val="52"/>
+        </w:rPr>
+        <w:t>)</w:t>
+      </w:r>
+    </w:p>
+    <w:p>
+      <w:r>
+        <w:rPr>
+          <w:noProof/>
+        </w:rPr>
+        <w:drawing>
+          <wp:anchor distT="0" distB="0" distL="114300" distR="114300" simplePos="0" relativeHeight="251659264" behindDoc="0" locked="0" layoutInCell="1" allowOverlap="1" wp14:anchorId="57EEA75B" wp14:editId="7997263F">
+            <wp:simplePos x="0" y="0"/>
+            <wp:positionH relativeFrom="margin">
+              <wp:posOffset>1295400</wp:posOffset>
+            </wp:positionH>
+            <wp:positionV relativeFrom="paragraph">
+              <wp:posOffset>312420</wp:posOffset>
+            </wp:positionV>
+            <wp:extent cx="3362325" cy="3390900"/>
+            <wp:effectExtent l="0" t="0" r="9525" b="0"/>
+            <wp:wrapThrough wrapText="bothSides">
+              <wp:wrapPolygon edited="0">
+                <wp:start x="0" y="0"/>
+                <wp:lineTo x="0" y="21479"/>
+                <wp:lineTo x="21539" y="21479"/>
+                <wp:lineTo x="21539" y="0"/>
+                <wp:lineTo x="0" y="0"/>
+              </wp:wrapPolygon>
+            </wp:wrapThrough>
+            <wp:docPr id="490694383" name="그림 3" descr="상징, 로고, 폰트, 엠블럼이(가) 표시된 사진&#10;&#10;자동 생성된 설명"/>
+            <wp:cNvGraphicFramePr>
+              <a:graphicFrameLocks xmlns:a="http://schemas.openxmlformats.org/drawingml/2006/main" noChangeAspect="1"/>
+            </wp:cNvGraphicFramePr>
+            <a:graphic xmlns:a="http://schemas.openxmlformats.org/drawingml/2006/main">
+              <a:graphicData uri="http://schemas.openxmlformats.org/drawingml/2006/picture">
+                <pic:pic xmlns:pic="http://schemas.openxmlformats.org/drawingml/2006/picture">
+                  <pic:nvPicPr>
+                    <pic:cNvPr id="490694383" name="그림 3" descr="상징, 로고, 폰트, 엠블럼이(가) 표시된 사진&#10;&#10;자동 생성된 설명"/>
+                    <pic:cNvPicPr>
+                      <a:picLocks noChangeAspect="1" noChangeArrowheads="1"/>
+                    </pic:cNvPicPr>
+                  </pic:nvPicPr>
+                  <pic:blipFill>
+                    <a:blip r:embed="rId5">
+                      <a:extLst>
+                        <a:ext uri="{28A0092B-C50C-407E-A947-70E740481C1C}">
+                          <a14:useLocalDpi xmlns:a14="http://schemas.microsoft.com/office/drawing/2010/main" val="0"/>
+                        </a:ext>
+                      </a:extLst>
+                    </a:blip>
+                    <a:srcRect/>
+                    <a:stretch>
+                      <a:fillRect/>
+                    </a:stretch>
+                  </pic:blipFill>
+                  <pic:spPr bwMode="auto">
+                    <a:xfrm>
+                      <a:off x="0" y="0"/>
+                      <a:ext cx="3362325" cy="3390900"/>
+                    </a:xfrm>
+                    <a:prstGeom prst="rect">
+                      <a:avLst/>
+                    </a:prstGeom>
+                    <a:noFill/>
+                    <a:ln>
+                      <a:noFill/>
+                    </a:ln>
+                  </pic:spPr>
+                </pic:pic>
+              </a:graphicData>
+            </a:graphic>
+            <wp14:sizeRelH relativeFrom="page">
+              <wp14:pctWidth>0</wp14:pctWidth>
+            </wp14:sizeRelH>
+            <wp14:sizeRelV relativeFrom="page">
+              <wp14:pctHeight>0</wp14:pctHeight>
+            </wp14:sizeRelV>
+          </wp:anchor>
+        </w:drawing>
+      </w:r>
+    </w:p>
+    <w:p/>
+    <w:p/>
+    <w:p/>
+    <w:p/>
+    <w:p/>
+    <w:p/>
+    <w:p/>
+    <w:p/>
+    <w:p/>
+    <w:p/>
+    <w:p>
+      <w:proofErr w:type="gramStart"/>
+      <w:r>
+        <w:rPr>
+          <w:rFonts w:hint="eastAsia"/>
+        </w:rPr>
+        <w:t>과목</w:t>
+      </w:r>
+      <w:r>
+        <w:t xml:space="preserve"> :</w:t>
+      </w:r>
+      <w:proofErr w:type="gramEnd"/>
+      <w:r>
+        <w:t xml:space="preserve"> </w:t>
+      </w:r>
+      <w:proofErr w:type="spellStart"/>
+      <w:r>
+        <w:rPr>
+          <w:rFonts w:hint="eastAsia"/>
+        </w:rPr>
+        <w:t>코딩테스트지도</w:t>
+      </w:r>
+      <w:proofErr w:type="spellEnd"/>
+    </w:p>
+    <w:p>
+      <w:proofErr w:type="gramStart"/>
+      <w:r>
+        <w:rPr>
+          <w:rFonts w:hint="eastAsia"/>
+        </w:rPr>
+        <w:t>담당교수</w:t>
+      </w:r>
+      <w:r>
+        <w:t xml:space="preserve"> :</w:t>
+      </w:r>
+      <w:proofErr w:type="gramEnd"/>
+      <w:r>
+        <w:t xml:space="preserve"> </w:t>
+      </w:r>
+      <w:r>
+        <w:rPr>
+          <w:rFonts w:hint="eastAsia"/>
+        </w:rPr>
+        <w:t>이승진 교</w:t>
+      </w:r>
+      <w:r>
+        <w:t>수님</w:t>
+      </w:r>
+    </w:p>
+    <w:p>
+      <w:r>
+        <w:rPr>
+          <w:rFonts w:hint="eastAsia"/>
+        </w:rPr>
+        <w:t>학부</w:t>
+      </w:r>
+      <w:r>
+        <w:t xml:space="preserve"> : IT융합자율학부</w:t>
+      </w:r>
+    </w:p>
+    <w:p>
+      <w:r>
+        <w:rPr>
+          <w:rFonts w:hint="eastAsia"/>
+        </w:rPr>
+        <w:t>학번</w:t>
+      </w:r>
+      <w:r>
+        <w:t xml:space="preserve"> : 202114136</w:t>
+      </w:r>
+    </w:p>
+    <w:p>
+      <w:r>
+        <w:rPr>
+          <w:rFonts w:hint="eastAsia"/>
+        </w:rPr>
+        <w:t>이름</w:t>
+      </w:r>
+      <w:r>
+        <w:t xml:space="preserve"> : 장준희</w:t>
+      </w:r>
+    </w:p>
+    <w:p>
+      <w:r>
+        <w:rPr>
+          <w:rFonts w:hint="eastAsia"/>
+        </w:rPr>
+        <w:t>제출일</w:t>
+      </w:r>
+      <w:r>
+        <w:t xml:space="preserve"> : </w:t>
+      </w:r>
+      <w:r>
+        <w:rPr>
+          <w:rFonts w:hint="eastAsia"/>
+        </w:rPr>
+        <w:t>2025-03-1</w:t>
+      </w:r>
+      <w:r>
+        <w:rPr>
+          <w:rFonts w:hint="eastAsia"/>
+        </w:rPr>
+        <w:t>6</w:t>
+      </w:r>
+    </w:p>
+    <w:p/>
+    <w:p>
+      <w:r>
+        <w:rPr>
+          <w:rFonts w:hint="eastAsia"/>
+        </w:rPr>
+        <w:t xml:space="preserve">작업 git url: </w:t>
+      </w:r>
+      <w:r>
+        <w:t>https://github.com/jjune960/coding-assignments/</w:t>
+      </w:r>
+    </w:p>
+    <w:p>
+      <w:r>
+        <w:rPr>
+          <w:rFonts w:hint="eastAsia"/>
+        </w:rPr>
+        <w:lastRenderedPageBreak/>
         <w:t>조건</w:t>
       </w:r>
     </w:p>
@@ -462,336 +731,383 @@
         <w:rPr>
           <w:rFonts w:hint="eastAsia"/>
         </w:rPr>
+        <w:t xml:space="preserve">위의 경우는 </w:t>
+      </w:r>
+      <w:proofErr w:type="spellStart"/>
+      <w:r>
+        <w:rPr>
+          <w:rFonts w:hint="eastAsia"/>
+        </w:rPr>
+        <w:t>폰켓몬이</w:t>
+      </w:r>
+      <w:proofErr w:type="spellEnd"/>
+      <w:r>
+        <w:rPr>
+          <w:rFonts w:hint="eastAsia"/>
+        </w:rPr>
+        <w:t xml:space="preserve"> 6개일때만 해당된다.</w:t>
+      </w:r>
+    </w:p>
+    <w:p>
+      <w:r>
+        <w:rPr>
+          <w:rFonts w:hint="eastAsia"/>
+        </w:rPr>
+        <w:t xml:space="preserve">이를 바탕으로 모든 </w:t>
+      </w:r>
+      <w:proofErr w:type="spellStart"/>
+      <w:r>
+        <w:rPr>
+          <w:rFonts w:hint="eastAsia"/>
+        </w:rPr>
+        <w:t>폰켓몬</w:t>
+      </w:r>
+      <w:proofErr w:type="spellEnd"/>
+      <w:r>
+        <w:rPr>
+          <w:rFonts w:hint="eastAsia"/>
+        </w:rPr>
+        <w:t xml:space="preserve"> 개수에 적용이 가능하도록 해보자</w:t>
+      </w:r>
+    </w:p>
+    <w:p/>
+    <w:p>
+      <w:r>
+        <w:rPr>
+          <w:rFonts w:hint="eastAsia"/>
+        </w:rPr>
+        <w:t>l</w:t>
+      </w:r>
+      <w:r>
+        <w:rPr>
+          <w:rFonts w:hint="eastAsia"/>
+        </w:rPr>
+        <w:t xml:space="preserve">ast 변수를 두어 초기값을 </w:t>
+      </w:r>
+      <w:proofErr w:type="spellStart"/>
+      <w:proofErr w:type="gramStart"/>
+      <w:r>
+        <w:t>nums.length</w:t>
+      </w:r>
+      <w:proofErr w:type="spellEnd"/>
+      <w:proofErr w:type="gramEnd"/>
+      <w:r>
+        <w:t>/2</w:t>
+      </w:r>
+      <w:r>
+        <w:rPr>
+          <w:rFonts w:hint="eastAsia"/>
+        </w:rPr>
+        <w:t>로 둔다.</w:t>
+      </w:r>
+    </w:p>
+    <w:p>
+      <w:r>
+        <w:rPr>
+          <w:rFonts w:hint="eastAsia"/>
+        </w:rPr>
+        <w:t xml:space="preserve">그리고 두번째 </w:t>
+      </w:r>
+      <w:proofErr w:type="spellStart"/>
+      <w:r>
+        <w:rPr>
+          <w:rFonts w:hint="eastAsia"/>
+        </w:rPr>
+        <w:t>부터는</w:t>
+      </w:r>
+      <w:proofErr w:type="spellEnd"/>
+      <w:r>
+        <w:rPr>
+          <w:rFonts w:hint="eastAsia"/>
+        </w:rPr>
+        <w:t xml:space="preserve"> 이전의 index의 다음부터 last값을 1씩 늘려가며 last가 n-1이 될 때까지 반복한다.</w:t>
+      </w:r>
+    </w:p>
+    <w:p/>
+    <w:p>
+      <w:r>
+        <w:rPr>
+          <w:rFonts w:hint="eastAsia"/>
+        </w:rPr>
+        <w:t xml:space="preserve">이를 반복하면 모든 </w:t>
+      </w:r>
+      <w:proofErr w:type="spellStart"/>
+      <w:r>
+        <w:rPr>
+          <w:rFonts w:hint="eastAsia"/>
+        </w:rPr>
+        <w:t>폰켓몬의</w:t>
+      </w:r>
+      <w:proofErr w:type="spellEnd"/>
+      <w:r>
+        <w:rPr>
+          <w:rFonts w:hint="eastAsia"/>
+        </w:rPr>
+        <w:t xml:space="preserve"> 경우의 수를 구할 수 있을 것이다.</w:t>
+      </w:r>
+    </w:p>
+    <w:p/>
+    <w:p>
+      <w:r>
+        <w:rPr>
+          <w:rFonts w:hint="eastAsia"/>
+        </w:rPr>
+        <w:t xml:space="preserve">하지만 이렇게 구현하려고 하니 for문은 어떻게 구현해야 </w:t>
+      </w:r>
+      <w:proofErr w:type="spellStart"/>
+      <w:r>
+        <w:rPr>
+          <w:rFonts w:hint="eastAsia"/>
+        </w:rPr>
+        <w:t>되는지부터</w:t>
+      </w:r>
+      <w:proofErr w:type="spellEnd"/>
+      <w:r>
+        <w:rPr>
+          <w:rFonts w:hint="eastAsia"/>
+        </w:rPr>
+        <w:t xml:space="preserve"> 난관에 빠지게 된다.</w:t>
+      </w:r>
+    </w:p>
+    <w:p/>
+    <w:p/>
+    <w:p>
+      <w:r>
+        <w:rPr>
+          <w:rFonts w:hint="eastAsia"/>
+        </w:rPr>
+        <w:t>2차 시도</w:t>
+      </w:r>
+    </w:p>
+    <w:p>
+      <w:r>
+        <w:rPr>
+          <w:rFonts w:hint="eastAsia"/>
+        </w:rPr>
+        <w:t>위의 방법(모든 경우의 수를 계산하는 방법)은 비효율 적이다.</w:t>
+      </w:r>
+    </w:p>
+    <w:p>
+      <w:r>
+        <w:rPr>
+          <w:rFonts w:hint="eastAsia"/>
+        </w:rPr>
+        <w:t>이 문제를 더 간단하게 생각해 보도록 하겠다.</w:t>
+      </w:r>
+    </w:p>
+    <w:p/>
+    <w:p>
+      <w:proofErr w:type="spellStart"/>
+      <w:r>
+        <w:rPr>
+          <w:rFonts w:hint="eastAsia"/>
+        </w:rPr>
+        <w:t>폰켓몬중</w:t>
+      </w:r>
+      <w:proofErr w:type="spellEnd"/>
+      <w:r>
+        <w:rPr>
+          <w:rFonts w:hint="eastAsia"/>
+        </w:rPr>
+        <w:t xml:space="preserve"> n/2만을 선택한다.</w:t>
+      </w:r>
+    </w:p>
+    <w:p>
+      <w:r>
+        <w:rPr>
+          <w:rFonts w:hint="eastAsia"/>
+        </w:rPr>
+        <w:t xml:space="preserve">최대한 많은 </w:t>
+      </w:r>
+      <w:proofErr w:type="spellStart"/>
+      <w:r>
+        <w:rPr>
+          <w:rFonts w:hint="eastAsia"/>
+        </w:rPr>
+        <w:t>폰켓몬</w:t>
+      </w:r>
+      <w:proofErr w:type="spellEnd"/>
+      <w:r>
+        <w:rPr>
+          <w:rFonts w:hint="eastAsia"/>
+        </w:rPr>
+        <w:t xml:space="preserve"> 종류를 고르려 한다.</w:t>
+      </w:r>
+    </w:p>
+    <w:p/>
+    <w:p>
+      <w:r>
+        <w:rPr>
+          <w:rFonts w:hint="eastAsia"/>
+        </w:rPr>
+        <w:t xml:space="preserve">그때 </w:t>
+      </w:r>
+      <w:proofErr w:type="spellStart"/>
+      <w:r>
+        <w:rPr>
+          <w:rFonts w:hint="eastAsia"/>
+        </w:rPr>
+        <w:t>폰켓몬</w:t>
+      </w:r>
+      <w:proofErr w:type="spellEnd"/>
+      <w:r>
+        <w:rPr>
+          <w:rFonts w:hint="eastAsia"/>
+        </w:rPr>
+        <w:t xml:space="preserve"> </w:t>
+      </w:r>
+      <w:r>
+        <w:t>“</w:t>
+      </w:r>
+      <w:r>
+        <w:rPr>
+          <w:rFonts w:hint="eastAsia"/>
+        </w:rPr>
+        <w:t>종류 번호의 개수</w:t>
+      </w:r>
+      <w:r>
+        <w:t>”</w:t>
+      </w:r>
+      <w:r>
+        <w:rPr>
+          <w:rFonts w:hint="eastAsia"/>
+        </w:rPr>
+        <w:t xml:space="preserve">만 </w:t>
+      </w:r>
+      <w:proofErr w:type="spellStart"/>
+      <w:r>
+        <w:rPr>
+          <w:rFonts w:hint="eastAsia"/>
+        </w:rPr>
+        <w:t>리턴하면</w:t>
+      </w:r>
+      <w:proofErr w:type="spellEnd"/>
+      <w:r>
+        <w:rPr>
+          <w:rFonts w:hint="eastAsia"/>
+        </w:rPr>
+        <w:t xml:space="preserve"> 되므로 다음과 같이 조건을 만들 수 있다.</w:t>
+      </w:r>
+    </w:p>
+    <w:p/>
+    <w:p>
+      <w:proofErr w:type="spellStart"/>
+      <w:r>
+        <w:rPr>
+          <w:rFonts w:hint="eastAsia"/>
+        </w:rPr>
+        <w:t>폰켓몬중</w:t>
+      </w:r>
+      <w:proofErr w:type="spellEnd"/>
+      <w:r>
+        <w:rPr>
+          <w:rFonts w:hint="eastAsia"/>
+        </w:rPr>
+        <w:t xml:space="preserve"> n/2를 골라야 하므로 n/2</w:t>
+      </w:r>
+    </w:p>
+    <w:p>
+      <w:r>
+        <w:rPr>
+          <w:rFonts w:hint="eastAsia"/>
+        </w:rPr>
+        <w:t xml:space="preserve">최대한 많은 </w:t>
+      </w:r>
+      <w:proofErr w:type="spellStart"/>
+      <w:r>
+        <w:rPr>
+          <w:rFonts w:hint="eastAsia"/>
+        </w:rPr>
+        <w:t>폰켓몬을</w:t>
+      </w:r>
+      <w:proofErr w:type="spellEnd"/>
+      <w:r>
+        <w:rPr>
+          <w:rFonts w:hint="eastAsia"/>
+        </w:rPr>
+        <w:t xml:space="preserve"> 고르기 위해서는 같은 종류는 1개만 남기기 위해서 Set을 이용한다.</w:t>
+      </w:r>
+    </w:p>
+    <w:p>
+      <w:r>
+        <w:rPr>
+          <w:rFonts w:hint="eastAsia"/>
+        </w:rPr>
+        <w:t xml:space="preserve">Set의 크기를 측정하면 선택할 수 있는 </w:t>
+      </w:r>
+      <w:proofErr w:type="spellStart"/>
+      <w:r>
+        <w:rPr>
+          <w:rFonts w:hint="eastAsia"/>
+        </w:rPr>
+        <w:t>폰켓몬</w:t>
+      </w:r>
+      <w:proofErr w:type="spellEnd"/>
+      <w:r>
+        <w:rPr>
+          <w:rFonts w:hint="eastAsia"/>
+        </w:rPr>
+        <w:t xml:space="preserve"> 종류 개수의 최댓값이 나온다.</w:t>
+      </w:r>
+    </w:p>
+    <w:p>
+      <w:r>
+        <w:rPr>
+          <w:rFonts w:hint="eastAsia"/>
+        </w:rPr>
+        <w:t>하지만 n/2만 선택할 수 있으므로 Set의 크기보다 n/2가 작다면 n/2를 최댓값으로 삼으면 되는 것이다.</w:t>
+      </w:r>
+    </w:p>
+    <w:p/>
+    <w:p>
+      <w:r>
+        <w:t>배운 점</w:t>
+      </w:r>
+    </w:p>
+    <w:p>
+      <w:r>
+        <w:t>반드시 복잡한 알고리즘을 사용할 필요는 없다.</w:t>
+      </w:r>
+    </w:p>
+    <w:p>
+      <w:r>
+        <w:t>처음에는 모든 경우의 수를 고려해야 한다고 생각했지만, 핵심 개념을 파악하면 간단한 방법으로 해결할 수 있다.</w:t>
+      </w:r>
+    </w:p>
+    <w:p>
+      <w:r>
+        <w:t>문제를 해결할 때 가장 단순한 해결책부터 고려하는 습관을 들이자.</w:t>
+      </w:r>
+    </w:p>
+    <w:p/>
+    <w:p/>
+    <w:p/>
+    <w:p/>
+    <w:p/>
+    <w:p/>
+    <w:p/>
+    <w:p/>
+    <w:p/>
+    <w:p/>
+    <w:p/>
+    <w:p/>
+    <w:p/>
+    <w:p/>
+    <w:p/>
+    <w:p/>
+    <w:p/>
+    <w:p/>
+    <w:p/>
+    <w:p>
+      <w:r>
         <w:lastRenderedPageBreak/>
-        <w:t xml:space="preserve">위의 경우는 </w:t>
-      </w:r>
-      <w:proofErr w:type="spellStart"/>
-      <w:r>
-        <w:rPr>
-          <w:rFonts w:hint="eastAsia"/>
-        </w:rPr>
-        <w:t>폰켓몬이</w:t>
-      </w:r>
-      <w:proofErr w:type="spellEnd"/>
-      <w:r>
-        <w:rPr>
-          <w:rFonts w:hint="eastAsia"/>
-        </w:rPr>
-        <w:t xml:space="preserve"> 6개일때만 해당된다.</w:t>
-      </w:r>
-    </w:p>
-    <w:p>
-      <w:r>
-        <w:rPr>
-          <w:rFonts w:hint="eastAsia"/>
-        </w:rPr>
-        <w:t xml:space="preserve">이를 바탕으로 모든 </w:t>
-      </w:r>
-      <w:proofErr w:type="spellStart"/>
-      <w:r>
-        <w:rPr>
-          <w:rFonts w:hint="eastAsia"/>
-        </w:rPr>
-        <w:t>폰켓몬</w:t>
-      </w:r>
-      <w:proofErr w:type="spellEnd"/>
-      <w:r>
-        <w:rPr>
-          <w:rFonts w:hint="eastAsia"/>
-        </w:rPr>
-        <w:t xml:space="preserve"> 개수에 적용이 가능하도록 해보자</w:t>
-      </w:r>
-    </w:p>
-    <w:p/>
-    <w:p>
-      <w:r>
-        <w:rPr>
-          <w:rFonts w:hint="eastAsia"/>
-        </w:rPr>
-        <w:t>l</w:t>
-      </w:r>
-      <w:r>
-        <w:rPr>
-          <w:rFonts w:hint="eastAsia"/>
-        </w:rPr>
-        <w:t xml:space="preserve">ast 변수를 두어 초기값을 </w:t>
-      </w:r>
-      <w:proofErr w:type="spellStart"/>
-      <w:proofErr w:type="gramStart"/>
-      <w:r>
-        <w:t>nums.length</w:t>
-      </w:r>
-      <w:proofErr w:type="spellEnd"/>
-      <w:proofErr w:type="gramEnd"/>
-      <w:r>
-        <w:t>/2</w:t>
-      </w:r>
-      <w:r>
-        <w:rPr>
-          <w:rFonts w:hint="eastAsia"/>
-        </w:rPr>
-        <w:t>로 둔다.</w:t>
-      </w:r>
-    </w:p>
-    <w:p>
-      <w:r>
-        <w:rPr>
-          <w:rFonts w:hint="eastAsia"/>
-        </w:rPr>
-        <w:t xml:space="preserve">그리고 두번째 </w:t>
-      </w:r>
-      <w:proofErr w:type="spellStart"/>
-      <w:r>
-        <w:rPr>
-          <w:rFonts w:hint="eastAsia"/>
-        </w:rPr>
-        <w:t>부터는</w:t>
-      </w:r>
-      <w:proofErr w:type="spellEnd"/>
-      <w:r>
-        <w:rPr>
-          <w:rFonts w:hint="eastAsia"/>
-        </w:rPr>
-        <w:t xml:space="preserve"> 이전의 index의 다음부터 last값을 1씩 늘려가며 last가 n-1이 될 때까지 반복한다.</w:t>
-      </w:r>
-    </w:p>
-    <w:p/>
-    <w:p>
-      <w:r>
-        <w:rPr>
-          <w:rFonts w:hint="eastAsia"/>
-        </w:rPr>
-        <w:t xml:space="preserve">이를 반복하면 모든 </w:t>
-      </w:r>
-      <w:proofErr w:type="spellStart"/>
-      <w:r>
-        <w:rPr>
-          <w:rFonts w:hint="eastAsia"/>
-        </w:rPr>
-        <w:t>폰켓몬의</w:t>
-      </w:r>
-      <w:proofErr w:type="spellEnd"/>
-      <w:r>
-        <w:rPr>
-          <w:rFonts w:hint="eastAsia"/>
-        </w:rPr>
-        <w:t xml:space="preserve"> 경우의 수를 구할 수 있을 것이다.</w:t>
-      </w:r>
-    </w:p>
-    <w:p/>
-    <w:p>
-      <w:r>
-        <w:rPr>
-          <w:rFonts w:hint="eastAsia"/>
-        </w:rPr>
-        <w:t xml:space="preserve">하지만 이렇게 구현하려고 하니 for문은 어떻게 구현해야 </w:t>
-      </w:r>
-      <w:proofErr w:type="spellStart"/>
-      <w:r>
-        <w:rPr>
-          <w:rFonts w:hint="eastAsia"/>
-        </w:rPr>
-        <w:t>되는지부터</w:t>
-      </w:r>
-      <w:proofErr w:type="spellEnd"/>
-      <w:r>
-        <w:rPr>
-          <w:rFonts w:hint="eastAsia"/>
-        </w:rPr>
-        <w:t xml:space="preserve"> 난관에 빠지게 된다.</w:t>
-      </w:r>
-    </w:p>
-    <w:p/>
-    <w:p/>
-    <w:p>
-      <w:r>
-        <w:rPr>
-          <w:rFonts w:hint="eastAsia"/>
-        </w:rPr>
-        <w:t>2차 시도</w:t>
-      </w:r>
-    </w:p>
-    <w:p>
-      <w:r>
-        <w:rPr>
-          <w:rFonts w:hint="eastAsia"/>
-        </w:rPr>
-        <w:t>위의 방법(모든 경우의 수를 계산하는 방법)은 비효율 적이다.</w:t>
-      </w:r>
-    </w:p>
-    <w:p>
-      <w:r>
-        <w:rPr>
-          <w:rFonts w:hint="eastAsia"/>
-        </w:rPr>
-        <w:t>이 문제를 더 간단하게 생각해 보도록 하겠다.</w:t>
-      </w:r>
-    </w:p>
-    <w:p/>
-    <w:p>
-      <w:proofErr w:type="spellStart"/>
-      <w:r>
-        <w:rPr>
-          <w:rFonts w:hint="eastAsia"/>
-        </w:rPr>
-        <w:t>폰켓몬중</w:t>
-      </w:r>
-      <w:proofErr w:type="spellEnd"/>
-      <w:r>
-        <w:rPr>
-          <w:rFonts w:hint="eastAsia"/>
-        </w:rPr>
-        <w:t xml:space="preserve"> n/2만을 선택한다.</w:t>
-      </w:r>
-    </w:p>
-    <w:p>
-      <w:r>
-        <w:rPr>
-          <w:rFonts w:hint="eastAsia"/>
-        </w:rPr>
-        <w:t xml:space="preserve">최대한 많은 </w:t>
-      </w:r>
-      <w:proofErr w:type="spellStart"/>
-      <w:r>
-        <w:rPr>
-          <w:rFonts w:hint="eastAsia"/>
-        </w:rPr>
-        <w:t>폰켓몬</w:t>
-      </w:r>
-      <w:proofErr w:type="spellEnd"/>
-      <w:r>
-        <w:rPr>
-          <w:rFonts w:hint="eastAsia"/>
-        </w:rPr>
-        <w:t xml:space="preserve"> 종류를 고르려 한다.</w:t>
-      </w:r>
-    </w:p>
-    <w:p/>
-    <w:p>
-      <w:r>
-        <w:rPr>
-          <w:rFonts w:hint="eastAsia"/>
-        </w:rPr>
-        <w:t xml:space="preserve">그때 </w:t>
-      </w:r>
-      <w:proofErr w:type="spellStart"/>
-      <w:r>
-        <w:rPr>
-          <w:rFonts w:hint="eastAsia"/>
-        </w:rPr>
-        <w:t>폰켓몬</w:t>
-      </w:r>
-      <w:proofErr w:type="spellEnd"/>
-      <w:r>
-        <w:rPr>
-          <w:rFonts w:hint="eastAsia"/>
-        </w:rPr>
-        <w:t xml:space="preserve"> </w:t>
-      </w:r>
-      <w:r>
-        <w:t>“</w:t>
-      </w:r>
-      <w:r>
-        <w:rPr>
-          <w:rFonts w:hint="eastAsia"/>
-        </w:rPr>
-        <w:t>종류 번호의 개수</w:t>
-      </w:r>
-      <w:r>
-        <w:t>”</w:t>
-      </w:r>
-      <w:r>
-        <w:rPr>
-          <w:rFonts w:hint="eastAsia"/>
-        </w:rPr>
-        <w:t>만</w:t>
-      </w:r>
-      <w:r>
-        <w:rPr>
-          <w:rFonts w:hint="eastAsia"/>
-        </w:rPr>
-        <w:t xml:space="preserve"> </w:t>
-      </w:r>
-      <w:proofErr w:type="spellStart"/>
-      <w:r>
-        <w:rPr>
-          <w:rFonts w:hint="eastAsia"/>
-        </w:rPr>
-        <w:t>리턴</w:t>
-      </w:r>
-      <w:r>
-        <w:rPr>
-          <w:rFonts w:hint="eastAsia"/>
-        </w:rPr>
-        <w:t>하면</w:t>
-      </w:r>
-      <w:proofErr w:type="spellEnd"/>
-      <w:r>
-        <w:rPr>
-          <w:rFonts w:hint="eastAsia"/>
-        </w:rPr>
-        <w:t xml:space="preserve"> 되므로 다음과 같이 조건을 만들 수 있다.</w:t>
-      </w:r>
-    </w:p>
-    <w:p/>
-    <w:p>
-      <w:proofErr w:type="spellStart"/>
-      <w:r>
-        <w:rPr>
-          <w:rFonts w:hint="eastAsia"/>
-        </w:rPr>
-        <w:t>폰켓몬중</w:t>
-      </w:r>
-      <w:proofErr w:type="spellEnd"/>
-      <w:r>
-        <w:rPr>
-          <w:rFonts w:hint="eastAsia"/>
-        </w:rPr>
-        <w:t xml:space="preserve"> n/2를 골라야 하므로 n/2</w:t>
-      </w:r>
-    </w:p>
-    <w:p>
-      <w:r>
-        <w:rPr>
-          <w:rFonts w:hint="eastAsia"/>
-        </w:rPr>
-        <w:t xml:space="preserve">최대한 많은 </w:t>
-      </w:r>
-      <w:proofErr w:type="spellStart"/>
-      <w:r>
-        <w:rPr>
-          <w:rFonts w:hint="eastAsia"/>
-        </w:rPr>
-        <w:t>폰켓몬을</w:t>
-      </w:r>
-      <w:proofErr w:type="spellEnd"/>
-      <w:r>
-        <w:rPr>
-          <w:rFonts w:hint="eastAsia"/>
-        </w:rPr>
-        <w:t xml:space="preserve"> 고르기 위해서는 같은 종류는 1개만 남기기 위해서 Set을 이용한다.</w:t>
-      </w:r>
-    </w:p>
-    <w:p>
-      <w:r>
-        <w:rPr>
-          <w:rFonts w:hint="eastAsia"/>
-        </w:rPr>
-        <w:t xml:space="preserve">Set의 크기를 측정하면 선택할 수 있는 </w:t>
-      </w:r>
-      <w:proofErr w:type="spellStart"/>
-      <w:r>
-        <w:rPr>
-          <w:rFonts w:hint="eastAsia"/>
-        </w:rPr>
-        <w:t>폰켓몬</w:t>
-      </w:r>
-      <w:proofErr w:type="spellEnd"/>
-      <w:r>
-        <w:rPr>
-          <w:rFonts w:hint="eastAsia"/>
-        </w:rPr>
-        <w:t xml:space="preserve"> 종류 개수의 최댓값이 나온다.</w:t>
+        <w:t>G</w:t>
+      </w:r>
+      <w:r>
+        <w:rPr>
+          <w:rFonts w:hint="eastAsia"/>
+        </w:rPr>
+        <w:t>itHub 해시 번호</w:t>
       </w:r>
     </w:p>
     <w:p>
@@ -801,11 +1117,41 @@
         </w:rPr>
       </w:pPr>
       <w:r>
-        <w:rPr>
-          <w:rFonts w:hint="eastAsia"/>
-        </w:rPr>
-        <w:lastRenderedPageBreak/>
-        <w:t>하지만 n/2만 선택할 수 있으므로 Set의 크기보다 n/2가 작다면 n/2를 최댓값으로 삼으면 되는 것이다.</w:t>
+        <w:drawing>
+          <wp:inline distT="0" distB="0" distL="0" distR="0" wp14:anchorId="1DD62200" wp14:editId="104337FD">
+            <wp:extent cx="5731510" cy="4140835"/>
+            <wp:effectExtent l="0" t="0" r="2540" b="0"/>
+            <wp:docPr id="2045162857" name="그림 1" descr="텍스트, 스크린샷, 폰트, 번호이(가) 표시된 사진&#10;&#10;AI가 생성한 콘텐츠는 부정확할 수 있습니다."/>
+            <wp:cNvGraphicFramePr>
+              <a:graphicFrameLocks xmlns:a="http://schemas.openxmlformats.org/drawingml/2006/main" noChangeAspect="1"/>
+            </wp:cNvGraphicFramePr>
+            <a:graphic xmlns:a="http://schemas.openxmlformats.org/drawingml/2006/main">
+              <a:graphicData uri="http://schemas.openxmlformats.org/drawingml/2006/picture">
+                <pic:pic xmlns:pic="http://schemas.openxmlformats.org/drawingml/2006/picture">
+                  <pic:nvPicPr>
+                    <pic:cNvPr id="2045162857" name="그림 1" descr="텍스트, 스크린샷, 폰트, 번호이(가) 표시된 사진&#10;&#10;AI가 생성한 콘텐츠는 부정확할 수 있습니다."/>
+                    <pic:cNvPicPr/>
+                  </pic:nvPicPr>
+                  <pic:blipFill>
+                    <a:blip r:embed="rId6"/>
+                    <a:stretch>
+                      <a:fillRect/>
+                    </a:stretch>
+                  </pic:blipFill>
+                  <pic:spPr>
+                    <a:xfrm>
+                      <a:off x="0" y="0"/>
+                      <a:ext cx="5731510" cy="4140835"/>
+                    </a:xfrm>
+                    <a:prstGeom prst="rect">
+                      <a:avLst/>
+                    </a:prstGeom>
+                  </pic:spPr>
+                </pic:pic>
+              </a:graphicData>
+            </a:graphic>
+          </wp:inline>
+        </w:drawing>
       </w:r>
     </w:p>
     <w:sectPr>

</xml_diff>